<commit_message>
Adjusted the naming of the php files & worked on documentation
</commit_message>
<xml_diff>
--- a/Praxisarbeit_Dokumentation_Aufgabenverwaltung_Neven.docx
+++ b/Praxisarbeit_Dokumentation_Aufgabenverwaltung_Neven.docx
@@ -49,7 +49,6 @@
                 <w:dataBinding w:prefixMappings="xmlns:ns0='http://purl.org/dc/elements/1.1/' xmlns:ns1='http://schemas.openxmlformats.org/package/2006/metadata/core-properties' " w:xpath="/ns1:coreProperties[1]/ns0:title[1]" w:storeItemID="{6C3C8BC8-F283-45AE-878A-BAB7291924A1}"/>
                 <w:text/>
               </w:sdtPr>
-              <w:sdtEndPr/>
               <w:sdtContent>
                 <w:r>
                   <w:t>Praxisarbeit «</w:t>
@@ -84,11 +83,9 @@
               </w:rPr>
               <w:t xml:space="preserve">Neven </w:t>
             </w:r>
-            <w:proofErr w:type="spellStart"/>
             <w:r>
               <w:t>Kljajić</w:t>
             </w:r>
-            <w:proofErr w:type="spellEnd"/>
           </w:p>
         </w:tc>
       </w:tr>
@@ -982,13 +979,7 @@
         <w:t xml:space="preserve"> dient als umfassender Leitfaden für</w:t>
       </w:r>
       <w:r>
-        <w:t xml:space="preserve"> das Praxisprojekt «</w:t>
-      </w:r>
-      <w:r>
-        <w:t>Aufgabenverwaltung</w:t>
-      </w:r>
-      <w:r>
-        <w:t>»</w:t>
+        <w:t xml:space="preserve"> das Praxisprojekt «Aufgabenverwaltung»</w:t>
       </w:r>
       <w:r>
         <w:t xml:space="preserve">, eine </w:t>
@@ -1063,13 +1054,8 @@
         <w:t>s Datenbankdesigns des Systems</w:t>
       </w:r>
       <w:r>
-        <w:t xml:space="preserve">, die Planung, </w:t>
-      </w:r>
-      <w:proofErr w:type="spellStart"/>
-      <w:r>
-        <w:t>Testcases</w:t>
-      </w:r>
-      <w:proofErr w:type="spellEnd"/>
+        <w:t>, die Planung, Testcases</w:t>
+      </w:r>
       <w:r>
         <w:t xml:space="preserve"> </w:t>
       </w:r>
@@ -1173,7 +1159,14 @@
     <w:p/>
     <w:p>
       <w:r>
-        <w:t xml:space="preserve">Web-Browser: </w:t>
+        <w:rPr>
+          <w:b/>
+          <w:bCs/>
+        </w:rPr>
+        <w:t>Web-Browser</w:t>
+      </w:r>
+      <w:r>
+        <w:t xml:space="preserve">: </w:t>
       </w:r>
     </w:p>
     <w:p>
@@ -1215,7 +1208,14 @@
     <w:p/>
     <w:p>
       <w:r>
-        <w:t>Webserver:</w:t>
+        <w:rPr>
+          <w:b/>
+          <w:bCs/>
+        </w:rPr>
+        <w:t>Webserver</w:t>
+      </w:r>
+      <w:r>
+        <w:t>:</w:t>
       </w:r>
     </w:p>
     <w:p>
@@ -1239,15 +1239,7 @@
         <w:t xml:space="preserve"> </w:t>
       </w:r>
       <w:r>
-        <w:t xml:space="preserve">verantwortlich, die dem Benutzer über den Webserver zur Verfügung gestellt werden. Zusätzlich </w:t>
-      </w:r>
-      <w:proofErr w:type="gramStart"/>
-      <w:r>
-        <w:t>zu Apache</w:t>
-      </w:r>
-      <w:proofErr w:type="gramEnd"/>
-      <w:r>
-        <w:t xml:space="preserve"> und PHP verwendet das System MySQL als Datenbankmanagementsystem, um Daten zu speichern und zu verwalten.</w:t>
+        <w:t>verantwortlich, die dem Benutzer über den Webserver zur Verfügung gestellt werden. Zusätzlich zu Apache und PHP verwendet das System MySQL als Datenbankmanagementsystem, um Daten zu speichern und zu verwalten.</w:t>
       </w:r>
       <w:r>
         <w:t xml:space="preserve"> </w:t>
@@ -1265,15 +1257,19 @@
     <w:p/>
     <w:p>
       <w:r>
-        <w:t>Datenbank:</w:t>
+        <w:rPr>
+          <w:b/>
+          <w:bCs/>
+        </w:rPr>
+        <w:t>Datenbank</w:t>
+      </w:r>
+      <w:r>
+        <w:t>:</w:t>
       </w:r>
     </w:p>
     <w:p>
       <w:r>
-        <w:t xml:space="preserve">Die Datenbankkomponente bildet die Grundlage des Systems und ist für die Speicherung, Verwaltung und den Zugriff auf die Anwendungsdaten zuständig. Die für dieses Projekt gewählte Datenbanktechnologie ist MySQL, ein </w:t>
-      </w:r>
-      <w:r>
-        <w:t>o</w:t>
+        <w:t>Die Datenbankkomponente bildet die Grundlage des Systems und ist für die Speicherung, Verwaltung und den Zugriff auf die Anwendungsdaten zuständig. Die für dieses Projekt gewählte Datenbanktechnologie ist MySQL, ein o</w:t>
       </w:r>
       <w:r>
         <w:t>pen source</w:t>
@@ -1314,10 +1310,26 @@
     </w:p>
     <w:p>
       <w:pPr>
+        <w:jc w:val="both"/>
+      </w:pPr>
+    </w:p>
+    <w:p>
+      <w:pPr>
+        <w:jc w:val="both"/>
+      </w:pPr>
+    </w:p>
+    <w:p>
+      <w:pPr>
+        <w:jc w:val="both"/>
+      </w:pPr>
+    </w:p>
+    <w:p>
+      <w:pPr>
         <w:pStyle w:val="berschrift1"/>
       </w:pPr>
       <w:bookmarkStart w:id="3" w:name="_Toc127803263"/>
       <w:r>
+        <w:lastRenderedPageBreak/>
         <w:t>Use</w:t>
       </w:r>
       <w:r>
@@ -1327,24 +1339,519 @@
     </w:p>
     <w:p/>
     <w:p>
+      <w:r>
+        <w:rPr>
+          <w:noProof/>
+        </w:rPr>
+        <w:drawing>
+          <wp:inline distT="0" distB="0" distL="0" distR="0" wp14:anchorId="6C0D3430" wp14:editId="67346881">
+            <wp:extent cx="4621530" cy="6172200"/>
+            <wp:effectExtent l="0" t="0" r="7620" b="0"/>
+            <wp:docPr id="2" name="Grafik 2"/>
+            <wp:cNvGraphicFramePr>
+              <a:graphicFrameLocks xmlns:a="http://schemas.openxmlformats.org/drawingml/2006/main" noChangeAspect="1"/>
+            </wp:cNvGraphicFramePr>
+            <a:graphic xmlns:a="http://schemas.openxmlformats.org/drawingml/2006/main">
+              <a:graphicData uri="http://schemas.openxmlformats.org/drawingml/2006/picture">
+                <pic:pic xmlns:pic="http://schemas.openxmlformats.org/drawingml/2006/picture">
+                  <pic:nvPicPr>
+                    <pic:cNvPr id="0" name="Picture 1"/>
+                    <pic:cNvPicPr>
+                      <a:picLocks noChangeAspect="1" noChangeArrowheads="1"/>
+                    </pic:cNvPicPr>
+                  </pic:nvPicPr>
+                  <pic:blipFill>
+                    <a:blip r:embed="rId12">
+                      <a:extLst>
+                        <a:ext uri="{28A0092B-C50C-407E-A947-70E740481C1C}">
+                          <a14:useLocalDpi xmlns:a14="http://schemas.microsoft.com/office/drawing/2010/main" val="0"/>
+                        </a:ext>
+                      </a:extLst>
+                    </a:blip>
+                    <a:srcRect/>
+                    <a:stretch>
+                      <a:fillRect/>
+                    </a:stretch>
+                  </pic:blipFill>
+                  <pic:spPr bwMode="auto">
+                    <a:xfrm>
+                      <a:off x="0" y="0"/>
+                      <a:ext cx="4621530" cy="6172200"/>
+                    </a:xfrm>
+                    <a:prstGeom prst="rect">
+                      <a:avLst/>
+                    </a:prstGeom>
+                    <a:noFill/>
+                    <a:ln>
+                      <a:noFill/>
+                    </a:ln>
+                  </pic:spPr>
+                </pic:pic>
+              </a:graphicData>
+            </a:graphic>
+          </wp:inline>
+        </w:drawing>
+      </w:r>
+    </w:p>
+    <w:p/>
+    <w:p/>
+    <w:p>
+      <w:r>
+        <w:rPr>
+          <w:b/>
+          <w:bCs/>
+        </w:rPr>
+        <w:t>Task</w:t>
+      </w:r>
+      <w:r>
+        <w:rPr>
+          <w:b/>
+          <w:bCs/>
+        </w:rPr>
+        <w:t xml:space="preserve"> erstellen</w:t>
+      </w:r>
+      <w:r>
+        <w:t>:</w:t>
+      </w:r>
+    </w:p>
+    <w:p>
+      <w:r>
+        <w:t xml:space="preserve">Der </w:t>
+      </w:r>
+      <w:r>
+        <w:t>User</w:t>
+      </w:r>
+      <w:r>
+        <w:t xml:space="preserve"> erstellt eine</w:t>
+      </w:r>
+      <w:r>
+        <w:t>n</w:t>
+      </w:r>
+      <w:r>
+        <w:t xml:space="preserve"> neue</w:t>
+      </w:r>
+      <w:r>
+        <w:t>n</w:t>
+      </w:r>
+      <w:r>
+        <w:t xml:space="preserve"> </w:t>
+      </w:r>
+      <w:r>
+        <w:t>Task</w:t>
+      </w:r>
+      <w:r>
+        <w:t xml:space="preserve">, indem er ein Formular ausfüllt, das den </w:t>
+      </w:r>
+      <w:r>
+        <w:t>Aufgabentitel (</w:t>
+      </w:r>
+      <w:r>
+        <w:t>Title)</w:t>
+      </w:r>
+      <w:r>
+        <w:t>, die Beschreibung</w:t>
+      </w:r>
+      <w:r>
+        <w:t xml:space="preserve"> </w:t>
+      </w:r>
+      <w:r>
+        <w:t>(</w:t>
+      </w:r>
+      <w:r>
+        <w:t>Description</w:t>
+      </w:r>
+      <w:r>
+        <w:t>)</w:t>
+      </w:r>
+      <w:r>
+        <w:t xml:space="preserve">, </w:t>
+      </w:r>
+      <w:r>
+        <w:t>die Person</w:t>
+      </w:r>
+      <w:r>
+        <w:t xml:space="preserve"> </w:t>
+      </w:r>
+      <w:r>
+        <w:t>(</w:t>
+      </w:r>
+      <w:r>
+        <w:t>Person</w:t>
+      </w:r>
+      <w:r>
+        <w:t>)</w:t>
+      </w:r>
+      <w:r>
+        <w:t>,</w:t>
+      </w:r>
+      <w:r>
+        <w:t xml:space="preserve"> </w:t>
+      </w:r>
+      <w:r>
+        <w:t>der die Aufgabe zugewiesen werden soll</w:t>
+      </w:r>
+      <w:r>
+        <w:t xml:space="preserve">, </w:t>
+      </w:r>
+      <w:r>
+        <w:t>den Aufgabentyp</w:t>
+      </w:r>
+      <w:r>
+        <w:t xml:space="preserve"> </w:t>
+      </w:r>
+      <w:r>
+        <w:t>(</w:t>
+      </w:r>
+      <w:r>
+        <w:t>Task Type</w:t>
+      </w:r>
+      <w:r>
+        <w:t xml:space="preserve">) und </w:t>
+      </w:r>
+      <w:r>
+        <w:t>das Fälligkeitsdatum</w:t>
+      </w:r>
+      <w:r>
+        <w:t xml:space="preserve"> </w:t>
+      </w:r>
+      <w:r>
+        <w:t>(</w:t>
+      </w:r>
+      <w:r>
+        <w:t>Due Date</w:t>
+      </w:r>
+      <w:r>
+        <w:t>)</w:t>
+      </w:r>
+      <w:r>
+        <w:t xml:space="preserve"> enthält. Nach dem Absenden des Formulars wird </w:t>
+      </w:r>
+      <w:r>
+        <w:t>der</w:t>
+      </w:r>
+      <w:r>
+        <w:t xml:space="preserve"> </w:t>
+      </w:r>
+      <w:r>
+        <w:t>Task</w:t>
+      </w:r>
+      <w:r>
+        <w:t xml:space="preserve"> zur Liste der </w:t>
+      </w:r>
+      <w:r>
+        <w:t>Tasks</w:t>
+      </w:r>
+      <w:r>
+        <w:t xml:space="preserve"> hinzugefügt.</w:t>
+      </w:r>
+    </w:p>
+    <w:p/>
+    <w:p>
+      <w:r>
+        <w:rPr>
+          <w:b/>
+          <w:bCs/>
+        </w:rPr>
+        <w:t>Task</w:t>
+      </w:r>
+      <w:r>
+        <w:rPr>
+          <w:b/>
+          <w:bCs/>
+        </w:rPr>
+        <w:t xml:space="preserve"> </w:t>
+      </w:r>
+      <w:r>
+        <w:rPr>
+          <w:b/>
+          <w:bCs/>
+        </w:rPr>
+        <w:t>editieren</w:t>
+      </w:r>
+      <w:r>
+        <w:t>:</w:t>
+      </w:r>
+    </w:p>
+    <w:p>
+      <w:r>
+        <w:t xml:space="preserve">Der </w:t>
+      </w:r>
+      <w:r>
+        <w:t>User</w:t>
+      </w:r>
+      <w:r>
+        <w:t xml:space="preserve"> wählt eine</w:t>
+      </w:r>
+      <w:r>
+        <w:t>n</w:t>
+      </w:r>
+      <w:r>
+        <w:t xml:space="preserve"> </w:t>
+      </w:r>
+      <w:r>
+        <w:t xml:space="preserve">Task </w:t>
+      </w:r>
+      <w:r>
+        <w:t xml:space="preserve">aus der Liste der </w:t>
+      </w:r>
+      <w:r>
+        <w:t>Task</w:t>
+      </w:r>
+      <w:r>
+        <w:t xml:space="preserve">s </w:t>
+      </w:r>
+      <w:r>
+        <w:t>aus und klickt auf die Schaltfläche "</w:t>
+      </w:r>
+      <w:r>
+        <w:t>Edit</w:t>
+      </w:r>
+      <w:r>
+        <w:t>". Er gelangt zu einem Formular, das mit den Details de</w:t>
+      </w:r>
+      <w:r>
+        <w:t>s</w:t>
+      </w:r>
+      <w:r>
+        <w:t xml:space="preserve"> ausgewählten </w:t>
+      </w:r>
+      <w:r>
+        <w:t xml:space="preserve">Task </w:t>
+      </w:r>
+      <w:r>
+        <w:t xml:space="preserve">vorausgefüllt ist. Der </w:t>
+      </w:r>
+      <w:r>
+        <w:t>User</w:t>
+      </w:r>
+      <w:r>
+        <w:t xml:space="preserve"> kann jedes beliebige Feld des Formulars bearbeiten und dann das Formular absenden, um die Änderungen </w:t>
+      </w:r>
+      <w:r>
+        <w:t xml:space="preserve">am </w:t>
+      </w:r>
+      <w:r>
+        <w:t>Task</w:t>
+      </w:r>
+      <w:r>
+        <w:t xml:space="preserve"> zu speichern.</w:t>
+      </w:r>
+    </w:p>
+    <w:p/>
+    <w:p>
+      <w:pPr>
+        <w:rPr>
+          <w:b/>
+          <w:bCs/>
+        </w:rPr>
+      </w:pPr>
+      <w:r>
+        <w:rPr>
+          <w:b/>
+          <w:bCs/>
+        </w:rPr>
+        <w:t>Task als abgeschlossen markieren:</w:t>
+      </w:r>
+    </w:p>
+    <w:p>
+      <w:r>
+        <w:t>Der User wählt einen Task aus der Liste der Tasks aus und klickt auf die Schaltfläche "Done". Der Task wird als erledigt markiert und ist dann nicht mehr ersichtlich in der Liste.</w:t>
+      </w:r>
+    </w:p>
+    <w:p>
+      <w:pPr>
+        <w:rPr>
+          <w:b/>
+          <w:bCs/>
+        </w:rPr>
+      </w:pPr>
+    </w:p>
+    <w:p>
+      <w:r>
+        <w:rPr>
+          <w:b/>
+          <w:bCs/>
+        </w:rPr>
+        <w:t>Task</w:t>
+      </w:r>
+      <w:r>
+        <w:rPr>
+          <w:b/>
+          <w:bCs/>
+        </w:rPr>
+        <w:t xml:space="preserve"> löschen</w:t>
+      </w:r>
+      <w:r>
+        <w:t>:</w:t>
+      </w:r>
+    </w:p>
+    <w:p>
+      <w:r>
+        <w:t xml:space="preserve">Der </w:t>
+      </w:r>
+      <w:r>
+        <w:t>User</w:t>
+      </w:r>
+      <w:r>
+        <w:t xml:space="preserve"> wählt eine</w:t>
+      </w:r>
+      <w:r>
+        <w:t>n</w:t>
+      </w:r>
+      <w:r>
+        <w:t xml:space="preserve"> </w:t>
+      </w:r>
+      <w:r>
+        <w:t>Task</w:t>
+      </w:r>
+      <w:r>
+        <w:t xml:space="preserve"> aus der Liste der </w:t>
+      </w:r>
+      <w:r>
+        <w:t>Task</w:t>
+      </w:r>
+      <w:r>
+        <w:t xml:space="preserve">s </w:t>
+      </w:r>
+      <w:r>
+        <w:t>aus und klickt auf die Schaltfläche "</w:t>
+      </w:r>
+      <w:r>
+        <w:t>Delete</w:t>
+      </w:r>
+      <w:r>
+        <w:t xml:space="preserve">". </w:t>
+      </w:r>
+      <w:r>
+        <w:t xml:space="preserve">Danach ist der </w:t>
+      </w:r>
+      <w:r>
+        <w:t>Task</w:t>
+      </w:r>
+      <w:r>
+        <w:t xml:space="preserve"> gelöscht und nicht mehr ersichtlich.</w:t>
+      </w:r>
+    </w:p>
+    <w:p/>
+    <w:p>
+      <w:r>
+        <w:rPr>
+          <w:b/>
+          <w:bCs/>
+        </w:rPr>
+        <w:t>Task Type</w:t>
+      </w:r>
+      <w:r>
+        <w:rPr>
+          <w:b/>
+          <w:bCs/>
+        </w:rPr>
+        <w:t xml:space="preserve"> erstellen</w:t>
+      </w:r>
+      <w:r>
+        <w:t>:</w:t>
+      </w:r>
+    </w:p>
+    <w:p>
+      <w:r>
+        <w:t xml:space="preserve">Der </w:t>
+      </w:r>
+      <w:r>
+        <w:t>User</w:t>
+      </w:r>
+      <w:r>
+        <w:t xml:space="preserve"> erstellt einen neuen </w:t>
+      </w:r>
+      <w:r>
+        <w:t>Task Type im Admin Bereich</w:t>
+      </w:r>
+      <w:r>
+        <w:t>, indem er ein Formular ausfüllt, das den Namen</w:t>
+      </w:r>
+      <w:r>
+        <w:t xml:space="preserve"> (Name), </w:t>
+      </w:r>
+      <w:r>
+        <w:t xml:space="preserve">die </w:t>
+      </w:r>
+      <w:r>
+        <w:t>Farbe (Color) und die Frist (Due Date (in days))</w:t>
+      </w:r>
+      <w:r>
+        <w:t xml:space="preserve"> des </w:t>
+      </w:r>
+      <w:r>
+        <w:t>Task Type</w:t>
+      </w:r>
+      <w:r>
+        <w:t xml:space="preserve"> enthält. Nach dem Absenden des Formulars wird der neue </w:t>
+      </w:r>
+      <w:r>
+        <w:t>Task Type</w:t>
+      </w:r>
+      <w:r>
+        <w:t xml:space="preserve"> </w:t>
+      </w:r>
+      <w:r>
+        <w:t>im Dropdown der Task Types vorhanden sein</w:t>
+      </w:r>
+      <w:r>
+        <w:t>.</w:t>
+      </w:r>
+    </w:p>
+    <w:p/>
+    <w:p>
+      <w:r>
+        <w:rPr>
+          <w:b/>
+          <w:bCs/>
+        </w:rPr>
+        <w:t>Person erstellen</w:t>
+      </w:r>
+      <w:r>
+        <w:t>:</w:t>
+      </w:r>
+    </w:p>
+    <w:p>
+      <w:r>
+        <w:t xml:space="preserve">Der </w:t>
+      </w:r>
+      <w:r>
+        <w:t xml:space="preserve">User </w:t>
+      </w:r>
+      <w:r>
+        <w:t>erstellt eine neue Person</w:t>
+      </w:r>
+      <w:r>
+        <w:t xml:space="preserve"> im Admin Bereich</w:t>
+      </w:r>
+      <w:r>
+        <w:t xml:space="preserve">, indem er ein Formular ausfüllt, das den </w:t>
+      </w:r>
+      <w:r>
+        <w:t>Vornamen (First Name), den Nachnamen (Last Name)</w:t>
+      </w:r>
+      <w:r>
+        <w:t xml:space="preserve"> und die E-Mail-Adresse der Person enthält. Nach dem Absenden des Formulars wird die neue Person </w:t>
+      </w:r>
+      <w:r>
+        <w:t>im Dropdown</w:t>
+      </w:r>
+      <w:r>
+        <w:t xml:space="preserve"> der Personen vorhanden sein.</w:t>
+      </w:r>
+    </w:p>
+    <w:p/>
+    <w:p>
       <w:pPr>
         <w:pStyle w:val="berschrift1"/>
       </w:pPr>
       <w:bookmarkStart w:id="4" w:name="_Toc127803264"/>
       <w:r>
-        <w:lastRenderedPageBreak/>
-        <w:t>ERM (Entity-</w:t>
-      </w:r>
-      <w:proofErr w:type="spellStart"/>
-      <w:r>
-        <w:t>Relations</w:t>
-      </w:r>
-      <w:r>
-        <w:t>hip</w:t>
-      </w:r>
-      <w:proofErr w:type="spellEnd"/>
-      <w:r>
-        <w:t>-Modell</w:t>
+        <w:t>ERM (Entity-Relations</w:t>
+      </w:r>
+      <w:r>
+        <w:t>hip-Modell</w:t>
       </w:r>
       <w:r>
         <w:t>)</w:t>
@@ -1376,11 +1883,9 @@
       <w:r>
         <w:t>«</w:t>
       </w:r>
-      <w:proofErr w:type="spellStart"/>
       <w:r>
         <w:t>tasks</w:t>
       </w:r>
-      <w:proofErr w:type="spellEnd"/>
       <w:r>
         <w:t>»</w:t>
       </w:r>
@@ -1415,7 +1920,7 @@
                     </pic:cNvPicPr>
                   </pic:nvPicPr>
                   <pic:blipFill>
-                    <a:blip r:embed="rId12">
+                    <a:blip r:embed="rId13">
                       <a:extLst>
                         <a:ext uri="{28A0092B-C50C-407E-A947-70E740481C1C}">
                           <a14:useLocalDpi xmlns:a14="http://schemas.microsoft.com/office/drawing/2010/main" val="0"/>
@@ -1461,39 +1966,13 @@
         <w:t xml:space="preserve"> wurde ein Titel,</w:t>
       </w:r>
       <w:r>
-        <w:t xml:space="preserve"> </w:t>
-      </w:r>
-      <w:r>
-        <w:t>eine Beschreibung, eine Person, ein</w:t>
-      </w:r>
-      <w:r>
-        <w:t xml:space="preserve"> </w:t>
-      </w:r>
-      <w:r>
-        <w:t>Aufgabentyp</w:t>
-      </w:r>
-      <w:r>
-        <w:t xml:space="preserve"> </w:t>
-      </w:r>
-      <w:r>
-        <w:t>sowie ein Fälligkeitsdatum angegeben</w:t>
-      </w:r>
-      <w:r>
-        <w:t>.</w:t>
+        <w:t xml:space="preserve"> eine Beschreibung, eine Person, ein Aufgabentyp sowie ein Fälligkeitsdatum angegeben.</w:t>
       </w:r>
       <w:r>
         <w:t xml:space="preserve"> Zusätzlich wurde auch ein</w:t>
       </w:r>
       <w:r>
-        <w:t>e «</w:t>
-      </w:r>
-      <w:proofErr w:type="spellStart"/>
-      <w:r>
-        <w:t>completed</w:t>
-      </w:r>
-      <w:proofErr w:type="spellEnd"/>
-      <w:r>
-        <w:t>»</w:t>
+        <w:t>e «completed»</w:t>
       </w:r>
       <w:r>
         <w:t xml:space="preserve"> </w:t>
@@ -1514,6 +1993,7 @@
         <w:rPr>
           <w:noProof/>
         </w:rPr>
+        <w:lastRenderedPageBreak/>
         <w:drawing>
           <wp:inline distT="0" distB="0" distL="0" distR="0" wp14:anchorId="139E8008" wp14:editId="139B1BF2">
             <wp:extent cx="3429000" cy="2400300"/>
@@ -1532,7 +2012,7 @@
                     </pic:cNvPicPr>
                   </pic:nvPicPr>
                   <pic:blipFill>
-                    <a:blip r:embed="rId13">
+                    <a:blip r:embed="rId14">
                       <a:extLst>
                         <a:ext uri="{28A0092B-C50C-407E-A947-70E740481C1C}">
                           <a14:useLocalDpi xmlns:a14="http://schemas.microsoft.com/office/drawing/2010/main" val="0"/>
@@ -1573,31 +2053,7 @@
         <w:t xml:space="preserve">t. Mit den Fremdschlüsseln </w:t>
       </w:r>
       <w:r>
-        <w:t>«</w:t>
-      </w:r>
-      <w:proofErr w:type="spellStart"/>
-      <w:r>
-        <w:t>person_id</w:t>
-      </w:r>
-      <w:proofErr w:type="spellEnd"/>
-      <w:r>
-        <w:t>» und «</w:t>
-      </w:r>
-      <w:proofErr w:type="spellStart"/>
-      <w:r>
-        <w:t>task_type_id</w:t>
-      </w:r>
-      <w:proofErr w:type="spellEnd"/>
-      <w:r>
-        <w:t>» wurde in der Tabelle «</w:t>
-      </w:r>
-      <w:proofErr w:type="spellStart"/>
-      <w:r>
-        <w:t>tasks</w:t>
-      </w:r>
-      <w:proofErr w:type="spellEnd"/>
-      <w:r>
-        <w:t>» die Beziehung sichergestellt.</w:t>
+        <w:t>«person_id» und «task_type_id» wurde in der Tabelle «tasks» die Beziehung sichergestellt.</w:t>
       </w:r>
     </w:p>
     <w:p/>
@@ -1627,7 +2083,6 @@
         <w:rPr>
           <w:noProof/>
         </w:rPr>
-        <w:lastRenderedPageBreak/>
         <w:drawing>
           <wp:inline distT="0" distB="0" distL="0" distR="0" wp14:anchorId="7D9699AF" wp14:editId="53172AA3">
             <wp:extent cx="6115050" cy="3352800"/>
@@ -1646,7 +2101,7 @@
                     </pic:cNvPicPr>
                   </pic:nvPicPr>
                   <pic:blipFill>
-                    <a:blip r:embed="rId14">
+                    <a:blip r:embed="rId15">
                       <a:extLst>
                         <a:ext uri="{28A0092B-C50C-407E-A947-70E740481C1C}">
                           <a14:useLocalDpi xmlns:a14="http://schemas.microsoft.com/office/drawing/2010/main" val="0"/>
@@ -1687,13 +2142,8 @@
         <w:pStyle w:val="berschrift1"/>
       </w:pPr>
       <w:bookmarkStart w:id="5" w:name="_Toc127803265"/>
-      <w:proofErr w:type="spellStart"/>
-      <w:r>
-        <w:t>Testcases</w:t>
-      </w:r>
-      <w:proofErr w:type="spellEnd"/>
-      <w:r>
-        <w:t xml:space="preserve"> und Testplan</w:t>
+      <w:r>
+        <w:t>Testcases und Testplan</w:t>
       </w:r>
       <w:bookmarkEnd w:id="5"/>
     </w:p>
@@ -1704,6 +2154,7 @@
       </w:pPr>
       <w:bookmarkStart w:id="6" w:name="_Toc127803266"/>
       <w:r>
+        <w:lastRenderedPageBreak/>
         <w:t>Anleitung zur Inbetriebnahme der Webseite</w:t>
       </w:r>
       <w:bookmarkEnd w:id="6"/>
@@ -1714,148 +2165,182 @@
         <w:pStyle w:val="berschrift1"/>
       </w:pPr>
       <w:bookmarkStart w:id="7" w:name="_Toc127803267"/>
-      <w:proofErr w:type="spellStart"/>
-      <w:r>
-        <w:t>Lessons</w:t>
-      </w:r>
-      <w:proofErr w:type="spellEnd"/>
-      <w:r>
-        <w:t xml:space="preserve"> </w:t>
-      </w:r>
-      <w:proofErr w:type="spellStart"/>
-      <w:r>
-        <w:t>Learned</w:t>
+      <w:r>
+        <w:t>Lessons Learned</w:t>
       </w:r>
       <w:bookmarkEnd w:id="7"/>
-      <w:proofErr w:type="spellEnd"/>
     </w:p>
     <w:p>
       <w:r>
-        <w:t xml:space="preserve">Die Aufgabe gestaltete sich für die Autoren als anspruchsvoller als </w:t>
-      </w:r>
-      <w:r>
-        <w:t>anfänglich</w:t>
-      </w:r>
-      <w:r>
-        <w:t xml:space="preserve"> gedacht. </w:t>
-      </w:r>
-      <w:r>
-        <w:t xml:space="preserve">Die </w:t>
-      </w:r>
-      <w:r>
-        <w:t>Aufgabenstellung haben die Verfasser auch anfänglich nicht richtig verstanden</w:t>
-      </w:r>
-      <w:r>
-        <w:t xml:space="preserve">. Die beiden Varianten, welche erstellt werden sollten, wurden fehlinterpretiert und </w:t>
-      </w:r>
-      <w:r>
-        <w:t>die Verfasser dachten, es bräuchte ein Konzept, wie die Anbindung von den Tankstellen zu der Datenbank stattfinden soll und haben nur ein Design erstellt. Dies ko</w:t>
-      </w:r>
-      <w:r>
-        <w:t>stete die Verfasser einige Stunden, da die Arbeit mehrfach gemacht werden musste.</w:t>
-      </w:r>
-    </w:p>
-    <w:p>
-      <w:r>
-        <w:t xml:space="preserve">Zusätzlich kam noch dazu, dass die Aufgabe zuerst mit einem </w:t>
-      </w:r>
-      <w:r>
-        <w:t xml:space="preserve">dritten </w:t>
-      </w:r>
-      <w:r>
-        <w:t xml:space="preserve">Klassenkameraden </w:t>
-      </w:r>
-      <w:r>
-        <w:t xml:space="preserve">gemacht werden sollte. Jedoch stellte sich heraus, dass dieser keine grosse Ambitionen bezüglich des Abschlusses der Gruppenarbeit hatte und somit </w:t>
-      </w:r>
-      <w:r>
-        <w:t xml:space="preserve">am Ende der ganze Plan sowie die Arbeiten, welche dieser </w:t>
-      </w:r>
-      <w:r>
-        <w:t>Mitschüler hätte erledigen sollen, am Ende in Eile von den beiden Verfassern erledigt werden musste.</w:t>
+        <w:t>Während der Entwicklung dieses Projekts wurden mehrere wichtige Lektionen gelernt. Diese Lektionen haben nicht nur die Qualität des Endprodukts verbessert, sondern auch zur Entwicklung besserer Programmierpraktiken beigetragen.</w:t>
       </w:r>
     </w:p>
     <w:p/>
     <w:p>
       <w:r>
-        <w:t xml:space="preserve">Nichtsdestotrotz </w:t>
-      </w:r>
-      <w:r>
-        <w:t xml:space="preserve">konnten die Verfasser, besonders aufgrund der </w:t>
-      </w:r>
-      <w:r>
-        <w:t>nach hinten verschobener Deadline</w:t>
-      </w:r>
-      <w:r>
-        <w:t xml:space="preserve">, </w:t>
-      </w:r>
-      <w:r>
-        <w:t>die Arbeit rechtzeitig abgeben, jedoch mit einem mulmigen Gefühl, da aufgrund des Zeitdrucks am Ende, nicht alle Arbeiten</w:t>
-      </w:r>
-      <w:r>
-        <w:t xml:space="preserve">, nach dem sich </w:t>
-      </w:r>
-      <w:r>
-        <w:t>selbst</w:t>
-      </w:r>
-      <w:r>
-        <w:t xml:space="preserve"> auferlegtem Standard, erfüllt werden könnten.</w:t>
+        <w:t xml:space="preserve">Erstens sind die richtige Planung und der richtige Entwurf für den Erfolg eines jeden Projekts von entscheidender Bedeutung. Die Zeit, die man sich für die Erstellung eines soliden Architektur- und </w:t>
+      </w:r>
+      <w:r>
+        <w:t>Use Case Diagramm</w:t>
+      </w:r>
+      <w:r>
+        <w:t xml:space="preserve"> nahm, half dabei, den Umfang und die Anforderungen des Projekts zu definieren. Dies ermöglichte eine bessere Verwaltung von Projektzeitplänen und Ressourcen.</w:t>
       </w:r>
     </w:p>
     <w:p/>
     <w:p>
       <w:r>
-        <w:t xml:space="preserve">Weiter war es für die Verfasser schwierig, </w:t>
-      </w:r>
-      <w:r>
-        <w:t xml:space="preserve">z.B. die Systemgrenzen für eine Datenbank zu definieren, da sie es noch nie gemacht haben. Auch war es für die Verfasser lange nicht klar, </w:t>
-      </w:r>
-      <w:r>
-        <w:t xml:space="preserve">wie das Use-Case-Diagramm zu </w:t>
-      </w:r>
-      <w:r>
-        <w:lastRenderedPageBreak/>
-        <w:t>erstellen ist. Jedoch ergab sich hier ein</w:t>
-      </w:r>
-      <w:r>
-        <w:t>e sinnvolle Einsatzmöglichkeit, nämlich um die einzelnen Benutzer für die Benutzerverwaltung zu erkennen und diese darzustellen.</w:t>
+        <w:t>Zweitens sollte das Testen ein kontinuierlicher Prozess während des gesamten Projekts sein. Durch regelmäßiges Testen einzelner Komponenten und Funktionen sowie des Systems als Ganzes konnten Probleme bereits in einem frühen Stadium des Entwicklungsprozesses erkannt werden. Dies ermöglichte eine schnellere Lösung von Problemen und trug dazu bei, das Auftreten größerer Probleme im weiteren Verlauf zu verhindern.</w:t>
       </w:r>
     </w:p>
     <w:p/>
     <w:p>
       <w:r>
-        <w:t xml:space="preserve">Als das RM-Diagramm dann bereit war, konnten die Verfasser dann mit der Implementierung beginnen. </w:t>
-      </w:r>
-      <w:r>
-        <w:t>Diese stellte sich nicht allzu schwierig da, da das RM-Diagramm gut erarbeitet wurde. Jedoch passierten häufig Flüchtigkeitsfehler, die dann zu ständ</w:t>
-      </w:r>
-      <w:r>
-        <w:t xml:space="preserve">igen Korrekturen </w:t>
-      </w:r>
-      <w:r>
-        <w:t>führten. Nichts destotrotz funktionierte alles gut und auch die Befüllung der Tabellen mit mind. 3 Initialdaten gela</w:t>
-      </w:r>
-      <w:r>
-        <w:t xml:space="preserve">ng </w:t>
-      </w:r>
-      <w:r>
-        <w:t>humorvoll gut. Das Benutzerberechtigungskonzept erwies sich zuerst kom</w:t>
-      </w:r>
-      <w:r>
-        <w:t>plizierter als gedacht. Nach einigen Recherchen der Unterrichtsmaterialien, machte es sehr schnell Klick und die Implementieru</w:t>
-      </w:r>
-      <w:r>
-        <w:t>ng gelang problemlos.</w:t>
+        <w:t>Drittens ist die Dokumentation von wesentlicher Bedeutung für die langfristige Pflege der Codebasis. Eine ordnungsgemäße Dokumentation des Codes, einschließlich Kommentaren und klaren Namenskonventionen, trug dazu bei, die Lesbarkeit und Wartbarkeit des Codes zu verbessern.</w:t>
       </w:r>
     </w:p>
     <w:p/>
     <w:p>
+      <w:r>
+        <w:t>Für die</w:t>
+      </w:r>
+      <w:r>
+        <w:t xml:space="preserve"> notwendigen Fähigkeiten und Kenntnisse für dieses Projekt, </w:t>
+      </w:r>
+      <w:r>
+        <w:t>hat</w:t>
+      </w:r>
+      <w:r>
+        <w:t xml:space="preserve"> </w:t>
+      </w:r>
+      <w:r>
+        <w:t>der Verfasser</w:t>
+      </w:r>
+      <w:r>
+        <w:t xml:space="preserve"> zunächst gründlich </w:t>
+      </w:r>
+      <w:r>
+        <w:t xml:space="preserve">alle Unterrichtsmaterialien nochmals durchgearbeitet und </w:t>
+      </w:r>
+      <w:r>
+        <w:t xml:space="preserve">Recherchen zu den für die Webentwicklung erforderlichen Technologien und Tools durchgeführt. Ich habe Online-Tutorials, Dokumentationen und Foren konsultiert, um </w:t>
+      </w:r>
+      <w:r>
+        <w:t>mir ein klareres Bild vom Projekt zu machen. Hierbei sind die Technologien</w:t>
+      </w:r>
+      <w:r>
+        <w:t xml:space="preserve"> HTML, CSS, Bootstrap, PHP und MySQL</w:t>
+      </w:r>
+      <w:r>
+        <w:t xml:space="preserve"> sehr wichtig gewesen</w:t>
+      </w:r>
+      <w:r>
+        <w:t>.</w:t>
+      </w:r>
+    </w:p>
+    <w:p/>
+    <w:p>
+      <w:r>
+        <w:t xml:space="preserve">Außerdem </w:t>
+      </w:r>
+      <w:r>
+        <w:t>hat der Verfasser bereits einige Erfahrungen von früheren Webprojekten, sowie einige Kenntnisse von der Berufstätigkeit</w:t>
+      </w:r>
+      <w:r>
+        <w:t xml:space="preserve">, bevor </w:t>
+      </w:r>
+      <w:r>
+        <w:t xml:space="preserve">das </w:t>
+      </w:r>
+      <w:r>
+        <w:t xml:space="preserve">Projekt begann. Dies half, mit dem Entwicklungsprozess vertraut zu </w:t>
+      </w:r>
+      <w:r>
+        <w:t>werden</w:t>
+      </w:r>
+      <w:r>
+        <w:t xml:space="preserve"> und eventuelle Wissenslücken zu erkennen, die geschlossen werden mussten.</w:t>
+      </w:r>
+    </w:p>
+    <w:p/>
+    <w:p>
+      <w:r>
+        <w:t xml:space="preserve">Im Laufe des Projekts stieß </w:t>
+      </w:r>
+      <w:r>
+        <w:t>der Verfasser</w:t>
+      </w:r>
+      <w:r>
+        <w:t xml:space="preserve"> auch auf neue Herausforderungen, bei denen </w:t>
+      </w:r>
+      <w:r>
+        <w:t>er</w:t>
+      </w:r>
+      <w:r>
+        <w:t xml:space="preserve"> neue Fähigkeiten aneignen musste. In diesen Situationen nutzte </w:t>
+      </w:r>
+      <w:r>
+        <w:t>er</w:t>
+      </w:r>
+      <w:r>
+        <w:t xml:space="preserve"> </w:t>
+      </w:r>
+      <w:r>
+        <w:t>seine</w:t>
+      </w:r>
+      <w:r>
+        <w:t xml:space="preserve"> Problemlösungsfähigkeiten und suchte weiterhin nach Ressourcen und Anleitung, um die Hindernisse zu überwinden.</w:t>
+      </w:r>
+    </w:p>
+    <w:p/>
+    <w:p>
+      <w:r>
+        <w:t xml:space="preserve">Zusammenfassend kann </w:t>
+      </w:r>
+      <w:r>
+        <w:t>man</w:t>
+      </w:r>
+      <w:r>
+        <w:t xml:space="preserve"> sagen, dass die notwendigen Fähigkeiten und Kenntnisse für die Durchführung dieses Projekts durch eine Kombination aus Forschung, Praxis und Lernen am Arbeitsplatz </w:t>
+      </w:r>
+      <w:r>
+        <w:t>angeeignet werden</w:t>
+      </w:r>
+      <w:r>
+        <w:t xml:space="preserve"> konnte</w:t>
+      </w:r>
+      <w:r>
+        <w:t>n</w:t>
+      </w:r>
+      <w:r>
+        <w:t>.</w:t>
+      </w:r>
+    </w:p>
+    <w:p>
+      <w:r>
+        <w:t xml:space="preserve">Zusammenfassend lässt sich sagen, dass dieses Projekt eine wertvolle Lernerfahrung war, die die Bedeutung von Planung, Tests, Dokumentation und </w:t>
+      </w:r>
+      <w:r>
+        <w:t>der Programmierung der Webseite</w:t>
+      </w:r>
+      <w:r>
+        <w:t xml:space="preserve"> verdeutlicht hat. Diese Lektionen werden zweifellos bei zukünftigen Projekten nützlich sein und </w:t>
+      </w:r>
+      <w:r>
+        <w:t>die</w:t>
+      </w:r>
+      <w:r>
+        <w:t xml:space="preserve"> Entwicklungspraktiken auch in Zukunft leiten.</w:t>
+      </w:r>
+    </w:p>
+    <w:p>
       <w:pPr>
         <w:pStyle w:val="berschrift1"/>
       </w:pPr>
       <w:bookmarkStart w:id="8" w:name="_Toc116309291"/>
       <w:bookmarkStart w:id="9" w:name="_Toc127803268"/>
       <w:r>
+        <w:lastRenderedPageBreak/>
         <w:t>Selbstständigkeitserklärung</w:t>
       </w:r>
       <w:bookmarkEnd w:id="8"/>
@@ -1865,11 +2350,9 @@
       <w:r>
         <w:t xml:space="preserve">Hiermit bestätige ich, Neven </w:t>
       </w:r>
-      <w:proofErr w:type="spellStart"/>
       <w:r>
         <w:t>Kljajić</w:t>
       </w:r>
-      <w:proofErr w:type="spellEnd"/>
       <w:r>
         <w:t>, die Arbeit selbstständig und ohne Hilfe von anderen Personen durchgeführt zu haben. Des Weiteren bestätigt sie hiermit, dass er keine weiteren Quellen, ausser den angegebenen, verwendet zu haben.</w:t>
       </w:r>
@@ -1908,10 +2391,10 @@
       </w:r>
     </w:p>
     <w:sectPr>
-      <w:headerReference w:type="default" r:id="rId15"/>
-      <w:footerReference w:type="default" r:id="rId16"/>
-      <w:headerReference w:type="first" r:id="rId17"/>
-      <w:footerReference w:type="first" r:id="rId18"/>
+      <w:headerReference w:type="default" r:id="rId16"/>
+      <w:footerReference w:type="default" r:id="rId17"/>
+      <w:headerReference w:type="first" r:id="rId18"/>
+      <w:footerReference w:type="first" r:id="rId19"/>
       <w:pgSz w:w="11906" w:h="16838" w:code="9"/>
       <w:pgMar w:top="1701" w:right="1134" w:bottom="1134" w:left="1134" w:header="737" w:footer="709" w:gutter="0"/>
       <w:cols w:space="708"/>
@@ -2039,7 +2522,7 @@
       <w:fldChar w:fldCharType="separate"/>
     </w:r>
     <w:r>
-      <w:t>20.02.2023</w:t>
+      <w:t>24.02.2023</w:t>
     </w:r>
     <w:r>
       <w:fldChar w:fldCharType="end"/>
@@ -2068,21 +2551,11 @@
     <w:r>
       <w:t>/</w:t>
     </w:r>
-    <w:r>
-      <w:fldChar w:fldCharType="begin"/>
-    </w:r>
-    <w:r>
-      <w:instrText>NUMPAGES   \* MERGEFORMAT</w:instrText>
-    </w:r>
-    <w:r>
-      <w:fldChar w:fldCharType="separate"/>
-    </w:r>
-    <w:r>
-      <w:t>4</w:t>
-    </w:r>
-    <w:r>
-      <w:fldChar w:fldCharType="end"/>
-    </w:r>
+    <w:fldSimple w:instr="NUMPAGES   \* MERGEFORMAT">
+      <w:r>
+        <w:t>4</w:t>
+      </w:r>
+    </w:fldSimple>
   </w:p>
 </w:ftr>
 </file>
@@ -2444,7 +2917,7 @@
             </wp:anchor>
           </w:drawing>
         </mc:Choice>
-        <mc:Fallback xmlns:a="http://schemas.openxmlformats.org/drawingml/2006/main" xmlns:pic="http://schemas.openxmlformats.org/drawingml/2006/picture" xmlns:a14="http://schemas.microsoft.com/office/drawing/2010/main" xmlns:arto="http://schemas.microsoft.com/office/word/2006/arto">
+        <mc:Fallback xmlns:arto="http://schemas.microsoft.com/office/word/2006/arto" xmlns:a14="http://schemas.microsoft.com/office/drawing/2010/main" xmlns:pic="http://schemas.openxmlformats.org/drawingml/2006/picture" xmlns:a="http://schemas.openxmlformats.org/drawingml/2006/main">
           <w:pict w14:anchorId="4824423F">
             <v:group id="Gruppieren 15" style="position:absolute;margin-left:78.95pt;margin-top:123.35pt;width:89.85pt;height:447.85pt;z-index:-251656192;mso-position-horizontal-relative:page" coordsize="6480,32244" o:spid="_x0000_s1026" w14:anchorId="053987D1" o:gfxdata="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">
               <o:lock v:ext="edit" aspectratio="t"/>
@@ -2528,7 +3001,7 @@
             </wp:anchor>
           </w:drawing>
         </mc:Choice>
-        <mc:Fallback xmlns:a="http://schemas.openxmlformats.org/drawingml/2006/main" xmlns:pic="http://schemas.openxmlformats.org/drawingml/2006/picture" xmlns:a14="http://schemas.microsoft.com/office/drawing/2010/main" xmlns:arto="http://schemas.microsoft.com/office/word/2006/arto">
+        <mc:Fallback xmlns:arto="http://schemas.microsoft.com/office/word/2006/arto" xmlns:a14="http://schemas.microsoft.com/office/drawing/2010/main" xmlns:pic="http://schemas.openxmlformats.org/drawingml/2006/picture" xmlns:a="http://schemas.openxmlformats.org/drawingml/2006/main">
           <w:pict w14:anchorId="18B38205">
             <v:rect id="Rechteck 26" style="position:absolute;margin-left:0;margin-top:0;width:595.3pt;height:841.9pt;z-index:-251657216;visibility:visible;mso-wrap-style:square;mso-width-percent:0;mso-height-percent:0;mso-wrap-distance-left:9pt;mso-wrap-distance-top:0;mso-wrap-distance-right:9pt;mso-wrap-distance-bottom:0;mso-position-horizontal:left;mso-position-horizontal-relative:page;mso-position-vertical:top;mso-position-vertical-relative:page;mso-width-percent:0;mso-height-percent:0;mso-width-relative:margin;mso-height-relative:margin;v-text-anchor:middle" o:spid="_x0000_s1026" fillcolor="#009cc3 [3205]" stroked="f" strokeweight=".5pt" w14:anchorId="517BD5DB" o:gfxdata="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">
               <w10:wrap anchorx="page" anchory="page"/>
@@ -7165,6 +7638,7 @@
     <w:rsid w:val="005701D9"/>
     <w:rsid w:val="0078643C"/>
     <w:rsid w:val="00B0136E"/>
+    <w:rsid w:val="00C121AA"/>
     <w:rsid w:val="00C60F8B"/>
     <w:rsid w:val="00F3429D"/>
   </w:rsids>
@@ -7863,6 +8337,25 @@
 </file>
 
 <file path=customXml/item1.xml><?xml version="1.0" encoding="utf-8"?>
+<b:Sources xmlns:b="http://schemas.openxmlformats.org/officeDocument/2006/bibliography" xmlns="http://schemas.openxmlformats.org/officeDocument/2006/bibliography" SelectedStyle="\APASixthEditionOfficeOnline.xsl" StyleName="APA" Version="6"/>
+</file>
+
+<file path=customXml/item2.xml><?xml version="1.0" encoding="utf-8"?>
+<p:properties xmlns:p="http://schemas.microsoft.com/office/2006/metadata/properties" xmlns:xsi="http://www.w3.org/2001/XMLSchema-instance" xmlns:pc="http://schemas.microsoft.com/office/infopath/2007/PartnerControls">
+  <documentManagement/>
+</p:properties>
+</file>
+
+<file path=customXml/item3.xml><?xml version="1.0" encoding="utf-8"?>
+<?mso-contentType ?>
+<FormTemplates xmlns="http://schemas.microsoft.com/sharepoint/v3/contenttype/forms">
+  <Display>DocumentLibraryForm</Display>
+  <Edit>DocumentLibraryForm</Edit>
+  <New>DocumentLibraryForm</New>
+</FormTemplates>
+</file>
+
+<file path=customXml/item4.xml><?xml version="1.0" encoding="utf-8"?>
 <ct:contentTypeSchema xmlns:ct="http://schemas.microsoft.com/office/2006/metadata/contentType" xmlns:ma="http://schemas.microsoft.com/office/2006/metadata/properties/metaAttributes" ct:_="" ma:_="" ma:contentTypeName="Dokument" ma:contentTypeID="0x0101007D6975EB59C2E44BAC3B45951BF183FE" ma:contentTypeVersion="9" ma:contentTypeDescription="Ein neues Dokument erstellen." ma:contentTypeScope="" ma:versionID="bad6ffc0af1472491a2555c3229b0e9c">
   <xsd:schema xmlns:xsd="http://www.w3.org/2001/XMLSchema" xmlns:xs="http://www.w3.org/2001/XMLSchema" xmlns:p="http://schemas.microsoft.com/office/2006/metadata/properties" xmlns:ns2="22ab796d-8fc5-4ac7-9ace-ef1e6f1f51fb" xmlns:ns3="dfbdc2fa-c52c-421a-b5b0-a15e8db83b6b" targetNamespace="http://schemas.microsoft.com/office/2006/metadata/properties" ma:root="true" ma:fieldsID="6bacc40c8f78585cc197deaee44f2faf" ns2:_="" ns3:_="">
     <xsd:import namespace="22ab796d-8fc5-4ac7-9ace-ef1e6f1f51fb"/>
@@ -8059,26 +8552,32 @@
 </ct:contentTypeSchema>
 </file>
 
-<file path=customXml/item2.xml><?xml version="1.0" encoding="utf-8"?>
-<?mso-contentType ?>
-<FormTemplates xmlns="http://schemas.microsoft.com/sharepoint/v3/contenttype/forms">
-  <Display>DocumentLibraryForm</Display>
-  <Edit>DocumentLibraryForm</Edit>
-  <New>DocumentLibraryForm</New>
-</FormTemplates>
+<file path=customXml/itemProps1.xml><?xml version="1.0" encoding="utf-8"?>
+<ds:datastoreItem xmlns:ds="http://schemas.openxmlformats.org/officeDocument/2006/customXml" ds:itemID="{F518ACFD-A1AD-4648-BB0C-FC44D029D569}">
+  <ds:schemaRefs>
+    <ds:schemaRef ds:uri="http://schemas.openxmlformats.org/officeDocument/2006/bibliography"/>
+  </ds:schemaRefs>
+</ds:datastoreItem>
 </file>
 
-<file path=customXml/item3.xml><?xml version="1.0" encoding="utf-8"?>
-<p:properties xmlns:p="http://schemas.microsoft.com/office/2006/metadata/properties" xmlns:xsi="http://www.w3.org/2001/XMLSchema-instance" xmlns:pc="http://schemas.microsoft.com/office/infopath/2007/PartnerControls">
-  <documentManagement/>
-</p:properties>
+<file path=customXml/itemProps2.xml><?xml version="1.0" encoding="utf-8"?>
+<ds:datastoreItem xmlns:ds="http://schemas.openxmlformats.org/officeDocument/2006/customXml" ds:itemID="{634EF22B-3291-4E2F-AF83-18C87E567EE5}">
+  <ds:schemaRefs>
+    <ds:schemaRef ds:uri="http://schemas.microsoft.com/office/2006/metadata/properties"/>
+    <ds:schemaRef ds:uri="http://schemas.microsoft.com/office/infopath/2007/PartnerControls"/>
+  </ds:schemaRefs>
+</ds:datastoreItem>
 </file>
 
-<file path=customXml/item4.xml><?xml version="1.0" encoding="utf-8"?>
-<b:Sources xmlns:b="http://schemas.openxmlformats.org/officeDocument/2006/bibliography" xmlns="http://schemas.openxmlformats.org/officeDocument/2006/bibliography" SelectedStyle="\APASixthEditionOfficeOnline.xsl" StyleName="APA" Version="6"/>
+<file path=customXml/itemProps3.xml><?xml version="1.0" encoding="utf-8"?>
+<ds:datastoreItem xmlns:ds="http://schemas.openxmlformats.org/officeDocument/2006/customXml" ds:itemID="{F67D981F-8D10-4FD0-8537-1B41E18E5D69}">
+  <ds:schemaRefs>
+    <ds:schemaRef ds:uri="http://schemas.microsoft.com/sharepoint/v3/contenttype/forms"/>
+  </ds:schemaRefs>
+</ds:datastoreItem>
 </file>
 
-<file path=customXml/itemProps1.xml><?xml version="1.0" encoding="utf-8"?>
+<file path=customXml/itemProps4.xml><?xml version="1.0" encoding="utf-8"?>
 <ds:datastoreItem xmlns:ds="http://schemas.openxmlformats.org/officeDocument/2006/customXml" ds:itemID="{7042C371-B41A-4E62-88CF-C942DA02CCDA}">
   <ds:schemaRefs>
     <ds:schemaRef ds:uri="http://schemas.microsoft.com/office/2006/metadata/contentType"/>
@@ -8095,29 +8594,4 @@
     <ds:schemaRef ds:uri="http://schemas.microsoft.com/internal/obd"/>
   </ds:schemaRefs>
 </ds:datastoreItem>
-</file>
-
-<file path=customXml/itemProps2.xml><?xml version="1.0" encoding="utf-8"?>
-<ds:datastoreItem xmlns:ds="http://schemas.openxmlformats.org/officeDocument/2006/customXml" ds:itemID="{F67D981F-8D10-4FD0-8537-1B41E18E5D69}">
-  <ds:schemaRefs>
-    <ds:schemaRef ds:uri="http://schemas.microsoft.com/sharepoint/v3/contenttype/forms"/>
-  </ds:schemaRefs>
-</ds:datastoreItem>
-</file>
-
-<file path=customXml/itemProps3.xml><?xml version="1.0" encoding="utf-8"?>
-<ds:datastoreItem xmlns:ds="http://schemas.openxmlformats.org/officeDocument/2006/customXml" ds:itemID="{634EF22B-3291-4E2F-AF83-18C87E567EE5}">
-  <ds:schemaRefs>
-    <ds:schemaRef ds:uri="http://schemas.microsoft.com/office/2006/metadata/properties"/>
-    <ds:schemaRef ds:uri="http://schemas.microsoft.com/office/infopath/2007/PartnerControls"/>
-  </ds:schemaRefs>
-</ds:datastoreItem>
-</file>
-
-<file path=customXml/itemProps4.xml><?xml version="1.0" encoding="utf-8"?>
-<ds:datastoreItem xmlns:ds="http://schemas.openxmlformats.org/officeDocument/2006/customXml" ds:itemID="{F518ACFD-A1AD-4648-BB0C-FC44D029D569}">
-  <ds:schemaRefs>
-    <ds:schemaRef ds:uri="http://schemas.openxmlformats.org/officeDocument/2006/bibliography"/>
-  </ds:schemaRefs>
-</ds:datastoreItem>
 </file>
</xml_diff>